<commit_message>
Documento de la memoria
</commit_message>
<xml_diff>
--- a/Proyecto_BBDD/Requisitos_BD.docx
+++ b/Proyecto_BBDD/Requisitos_BD.docx
@@ -20768,6 +20768,8 @@
           <w:lang w:eastAsia="es-ES"/>
         </w:rPr>
       </w:pPr>
+      <w:bookmarkStart w:id="0" w:name="_GoBack"/>
+      <w:bookmarkEnd w:id="0"/>
       <w:r>
         <w:rPr>
           <w:rFonts w:ascii="Consolas" w:eastAsia="Times New Roman" w:hAnsi="Consolas" w:cs="Courier New"/>
@@ -20830,19 +20832,6 @@
           <w:lang w:eastAsia="es-ES"/>
         </w:rPr>
       </w:pPr>
-      <w:r>
-        <w:rPr>
-          <w:rFonts w:ascii="Consolas" w:eastAsia="Times New Roman" w:hAnsi="Consolas" w:cs="Courier New"/>
-          <w:i/>
-          <w:iCs/>
-          <w:color w:val="5C6370"/>
-          <w:sz w:val="21"/>
-          <w:szCs w:val="21"/>
-          <w:shd w:val="clear" w:color="auto" w:fill="282C34"/>
-          <w:lang w:eastAsia="es-ES"/>
-        </w:rPr>
-        <w:t>42</w:t>
-      </w:r>
     </w:p>
     <w:p>
       <w:pPr>
@@ -25199,10 +25188,7 @@
         <w:t>Descuentos aplicados</w:t>
       </w:r>
     </w:p>
-    <w:p>
-      <w:bookmarkStart w:id="0" w:name="_GoBack"/>
-      <w:bookmarkEnd w:id="0"/>
-    </w:p>
+    <w:p/>
     <w:sectPr>
       <w:pgSz w:w="11906" w:h="16838"/>
       <w:pgMar w:top="1417" w:right="1701" w:bottom="1417" w:left="1701" w:header="708" w:footer="708" w:gutter="0"/>

</xml_diff>